<commit_message>
edited plan for endpoints
</commit_message>
<xml_diff>
--- a/HotelBookingSystemPlan.docx
+++ b/HotelBookingSystemPlan.docx
@@ -1017,8 +1017,6 @@
         </w:rPr>
         <w:t>, Amenities</w:t>
       </w:r>
-      <w:bookmarkStart w:id="0" w:name="_GoBack"/>
-      <w:bookmarkEnd w:id="0"/>
     </w:p>
     <w:p>
       <w:pPr>
@@ -1638,7 +1636,13 @@
         <w:rPr>
           <w:lang w:val="en-US"/>
         </w:rPr>
-        <w:t xml:space="preserve">Book </w:t>
+        <w:t>Reserve</w:t>
+      </w:r>
+      <w:r>
+        <w:rPr>
+          <w:lang w:val="en-US"/>
+        </w:rPr>
+        <w:t xml:space="preserve"> </w:t>
       </w:r>
       <w:proofErr w:type="gramStart"/>
       <w:r>
@@ -1960,7 +1964,6 @@
           <w:lang w:val="en-US"/>
         </w:rPr>
       </w:pPr>
-      <w:proofErr w:type="gramStart"/>
       <w:r>
         <w:rPr>
           <w:lang w:val="en-US"/>
@@ -1971,9 +1974,14 @@
         <w:rPr>
           <w:lang w:val="en-US"/>
         </w:rPr>
+        <w:t>Management</w:t>
+      </w:r>
+      <w:r>
+        <w:rPr>
+          <w:lang w:val="en-US"/>
+        </w:rPr>
         <w:t>:</w:t>
       </w:r>
-      <w:proofErr w:type="gramEnd"/>
     </w:p>
     <w:p>
       <w:pPr>
@@ -2047,7 +2055,6 @@
           <w:lang w:val="en-US"/>
         </w:rPr>
       </w:pPr>
-      <w:proofErr w:type="gramStart"/>
       <w:r>
         <w:rPr>
           <w:lang w:val="en-US"/>
@@ -2058,9 +2065,16 @@
         <w:rPr>
           <w:lang w:val="en-US"/>
         </w:rPr>
+        <w:t>system</w:t>
+      </w:r>
+      <w:r>
+        <w:rPr>
+          <w:lang w:val="en-US"/>
+        </w:rPr>
         <w:t>:</w:t>
       </w:r>
-      <w:proofErr w:type="gramEnd"/>
+      <w:bookmarkStart w:id="0" w:name="_GoBack"/>
+      <w:bookmarkEnd w:id="0"/>
     </w:p>
     <w:p>
       <w:pPr>
@@ -2093,6 +2107,13 @@
         </w:rPr>
         <w:t xml:space="preserve"> rating will be calculated for each hotel)</w:t>
       </w:r>
+    </w:p>
+    <w:p>
+      <w:pPr>
+        <w:rPr>
+          <w:lang w:val="en-US"/>
+        </w:rPr>
+      </w:pPr>
     </w:p>
     <w:sectPr>
       <w:pgSz w:w="11906" w:h="16838"/>
@@ -2335,7 +2356,7 @@
   <w:abstractNum w:abstractNumId="2">
     <w:nsid w:val="11BE694D"/>
     <w:multiLevelType w:val="hybridMultilevel"/>
-    <w:tmpl w:val="DC786EEC"/>
+    <w:tmpl w:val="1952BB8A"/>
     <w:lvl w:ilvl="0" w:tplc="40090001">
       <w:start w:val="1"/>
       <w:numFmt w:val="bullet"/>

</xml_diff>

<commit_message>
Repositories and service added for login and register
</commit_message>
<xml_diff>
--- a/HotelBookingSystemPlan.docx
+++ b/HotelBookingSystemPlan.docx
@@ -923,7 +923,7 @@
         <w:rPr>
           <w:lang w:val="en-US"/>
         </w:rPr>
-        <w:t>,Type</w:t>
+        <w:t>,RoomTypeId</w:t>
       </w:r>
       <w:proofErr w:type="spellEnd"/>
       <w:proofErr w:type="gramEnd"/>
@@ -995,7 +995,28 @@
         <w:rPr>
           <w:lang w:val="en-US"/>
         </w:rPr>
-        <w:t xml:space="preserve"> Type</w:t>
+        <w:t xml:space="preserve"> </w:t>
+      </w:r>
+      <w:proofErr w:type="spellStart"/>
+      <w:r>
+        <w:rPr>
+          <w:lang w:val="en-US"/>
+        </w:rPr>
+        <w:t>RoomTypeId</w:t>
+      </w:r>
+      <w:proofErr w:type="spellEnd"/>
+      <w:r>
+        <w:rPr>
+          <w:lang w:val="en-US"/>
+        </w:rPr>
+        <w:t xml:space="preserve">, </w:t>
+      </w:r>
+      <w:proofErr w:type="spellStart"/>
+      <w:r>
+        <w:rPr>
+          <w:lang w:val="en-US"/>
+        </w:rPr>
+        <w:t>Type</w:t>
       </w:r>
       <w:proofErr w:type="gramStart"/>
       <w:r>
@@ -1010,6 +1031,7 @@
         </w:rPr>
         <w:t>,occupancy,cotsAvailable</w:t>
       </w:r>
+      <w:proofErr w:type="spellEnd"/>
       <w:proofErr w:type="gramEnd"/>
       <w:r>
         <w:rPr>
@@ -1017,6 +1039,20 @@
         </w:rPr>
         <w:t>, Amenities</w:t>
       </w:r>
+      <w:r>
+        <w:rPr>
+          <w:lang w:val="en-US"/>
+        </w:rPr>
+        <w:t xml:space="preserve">, </w:t>
+      </w:r>
+      <w:proofErr w:type="spellStart"/>
+      <w:r>
+        <w:rPr>
+          <w:lang w:val="en-US"/>
+        </w:rPr>
+        <w:t>HotelId</w:t>
+      </w:r>
+      <w:proofErr w:type="spellEnd"/>
     </w:p>
     <w:p>
       <w:pPr>
@@ -1481,21 +1517,19 @@
         <w:rPr>
           <w:lang w:val="en-US"/>
         </w:rPr>
-        <w:t>Percent</w:t>
-      </w:r>
-      <w:proofErr w:type="spellEnd"/>
-      <w:r>
-        <w:rPr>
-          <w:lang w:val="en-US"/>
-        </w:rPr>
-        <w:t xml:space="preserve">, </w:t>
-      </w:r>
-      <w:proofErr w:type="spellStart"/>
-      <w:r>
-        <w:rPr>
-          <w:lang w:val="en-US"/>
-        </w:rPr>
-        <w:t>RoomType</w:t>
+        <w:t>Percent,Room</w:t>
+      </w:r>
+      <w:r>
+        <w:rPr>
+          <w:lang w:val="en-US"/>
+        </w:rPr>
+        <w:t>Type</w:t>
+      </w:r>
+      <w:r>
+        <w:rPr>
+          <w:lang w:val="en-US"/>
+        </w:rPr>
+        <w:t>Id</w:t>
       </w:r>
       <w:proofErr w:type="spellEnd"/>
     </w:p>

</xml_diff>